<commit_message>
st paul salaries exercise changes
</commit_message>
<xml_diff>
--- a/spreadsheets/StPaulSalariesExercise_revised.docx
+++ b/spreadsheets/StPaulSalariesExercise_revised.docx
@@ -1,6 +1,6 @@
 
 <file path=word/document.xml><?xml version="1.0" encoding="utf-8"?>
-<w:document xmlns:wpc="http://schemas.microsoft.com/office/word/2010/wordprocessingCanvas" xmlns:mc="http://schemas.openxmlformats.org/markup-compatibility/2006" xmlns:o="urn:schemas-microsoft-com:office:office" xmlns:r="http://schemas.openxmlformats.org/officeDocument/2006/relationships" xmlns:m="http://schemas.openxmlformats.org/officeDocument/2006/math" xmlns:v="urn:schemas-microsoft-com:vml" xmlns:wp14="http://schemas.microsoft.com/office/word/2010/wordprocessingDrawing" xmlns:wp="http://schemas.openxmlformats.org/drawingml/2006/wordprocessingDrawing" xmlns:w10="urn:schemas-microsoft-com:office:word" xmlns:w="http://schemas.openxmlformats.org/wordprocessingml/2006/main" xmlns:w14="http://schemas.microsoft.com/office/word/2010/wordml" xmlns:w15="http://schemas.microsoft.com/office/word/2012/wordml" xmlns:wpg="http://schemas.microsoft.com/office/word/2010/wordprocessingGroup" xmlns:wpi="http://schemas.microsoft.com/office/word/2010/wordprocessingInk" xmlns:wne="http://schemas.microsoft.com/office/word/2006/wordml" xmlns:wps="http://schemas.microsoft.com/office/word/2010/wordprocessingShape" mc:Ignorable="w14 w15 wp14">
+<w:document xmlns:wpc="http://schemas.microsoft.com/office/word/2010/wordprocessingCanvas" xmlns:cx="http://schemas.microsoft.com/office/drawing/2014/chartex" xmlns:cx1="http://schemas.microsoft.com/office/drawing/2015/9/8/chartex" xmlns:cx2="http://schemas.microsoft.com/office/drawing/2015/10/21/chartex" xmlns:cx3="http://schemas.microsoft.com/office/drawing/2016/5/9/chartex" xmlns:cx4="http://schemas.microsoft.com/office/drawing/2016/5/10/chartex" xmlns:cx5="http://schemas.microsoft.com/office/drawing/2016/5/11/chartex" xmlns:cx6="http://schemas.microsoft.com/office/drawing/2016/5/12/chartex" xmlns:cx7="http://schemas.microsoft.com/office/drawing/2016/5/13/chartex" xmlns:cx8="http://schemas.microsoft.com/office/drawing/2016/5/14/chartex" xmlns:mc="http://schemas.openxmlformats.org/markup-compatibility/2006" xmlns:aink="http://schemas.microsoft.com/office/drawing/2016/ink" xmlns:am3d="http://schemas.microsoft.com/office/drawing/2017/model3d" xmlns:o="urn:schemas-microsoft-com:office:office" xmlns:r="http://schemas.openxmlformats.org/officeDocument/2006/relationships" xmlns:m="http://schemas.openxmlformats.org/officeDocument/2006/math" xmlns:v="urn:schemas-microsoft-com:vml" xmlns:wp14="http://schemas.microsoft.com/office/word/2010/wordprocessingDrawing" xmlns:wp="http://schemas.openxmlformats.org/drawingml/2006/wordprocessingDrawing" xmlns:w10="urn:schemas-microsoft-com:office:word" xmlns:w="http://schemas.openxmlformats.org/wordprocessingml/2006/main" xmlns:w14="http://schemas.microsoft.com/office/word/2010/wordml" xmlns:w15="http://schemas.microsoft.com/office/word/2012/wordml" xmlns:w16cid="http://schemas.microsoft.com/office/word/2016/wordml/cid" xmlns:w16se="http://schemas.microsoft.com/office/word/2015/wordml/symex" xmlns:wpg="http://schemas.microsoft.com/office/word/2010/wordprocessingGroup" xmlns:wpi="http://schemas.microsoft.com/office/word/2010/wordprocessingInk" xmlns:wne="http://schemas.microsoft.com/office/word/2006/wordml" xmlns:wps="http://schemas.microsoft.com/office/word/2010/wordprocessingShape" mc:Ignorable="w14 w15 w16se w16cid wp14">
   <w:body>
     <w:p>
       <w:pPr>
@@ -127,7 +127,23 @@
           <w:sz w:val="24"/>
           <w:szCs w:val="24"/>
         </w:rPr>
-        <w:t xml:space="preserve"> The data file is a tab-delimited text file. So our first step is to import the data into Excel.</w:t>
+        <w:t xml:space="preserve"> The data file is a tab-delimited text file. </w:t>
+      </w:r>
+      <w:proofErr w:type="gramStart"/>
+      <w:r>
+        <w:rPr>
+          <w:sz w:val="24"/>
+          <w:szCs w:val="24"/>
+        </w:rPr>
+        <w:t>So</w:t>
+      </w:r>
+      <w:proofErr w:type="gramEnd"/>
+      <w:r>
+        <w:rPr>
+          <w:sz w:val="24"/>
+          <w:szCs w:val="24"/>
+        </w:rPr>
+        <w:t xml:space="preserve"> our first step is to import the data into Excel.</w:t>
       </w:r>
     </w:p>
     <w:p>
@@ -225,7 +241,35 @@
           <w:sz w:val="24"/>
           <w:szCs w:val="24"/>
         </w:rPr>
-        <w:t>Make a PivotTable that has “</w:t>
+        <w:t xml:space="preserve">Make a PivotTable that has “Dept” as the </w:t>
+      </w:r>
+      <w:r>
+        <w:rPr>
+          <w:sz w:val="24"/>
+          <w:szCs w:val="24"/>
+        </w:rPr>
+        <w:t>ROW</w:t>
+      </w:r>
+      <w:r>
+        <w:rPr>
+          <w:sz w:val="24"/>
+          <w:szCs w:val="24"/>
+        </w:rPr>
+        <w:t xml:space="preserve"> and the following fields in the </w:t>
+      </w:r>
+      <w:r>
+        <w:rPr>
+          <w:sz w:val="24"/>
+          <w:szCs w:val="24"/>
+        </w:rPr>
+        <w:t>VALUES</w:t>
+      </w:r>
+      <w:r>
+        <w:rPr>
+          <w:sz w:val="24"/>
+          <w:szCs w:val="24"/>
+        </w:rPr>
+        <w:t xml:space="preserve"> section: </w:t>
       </w:r>
       <w:proofErr w:type="spellStart"/>
       <w:r>
@@ -233,7 +277,7 @@
           <w:sz w:val="24"/>
           <w:szCs w:val="24"/>
         </w:rPr>
-        <w:t>Dept</w:t>
+        <w:t>Total_wages</w:t>
       </w:r>
       <w:proofErr w:type="spellEnd"/>
       <w:r>
@@ -241,68 +285,8 @@
           <w:sz w:val="24"/>
           <w:szCs w:val="24"/>
         </w:rPr>
-        <w:t xml:space="preserve">” as the </w:t>
-      </w:r>
-      <w:r>
-        <w:rPr>
-          <w:sz w:val="24"/>
-          <w:szCs w:val="24"/>
-        </w:rPr>
-        <w:t>ROW</w:t>
-      </w:r>
-      <w:r>
-        <w:rPr>
-          <w:sz w:val="24"/>
-          <w:szCs w:val="24"/>
-        </w:rPr>
-        <w:t xml:space="preserve"> and the following fields in the </w:t>
-      </w:r>
-      <w:r>
-        <w:rPr>
-          <w:sz w:val="24"/>
-          <w:szCs w:val="24"/>
-        </w:rPr>
-        <w:t>VALUES</w:t>
-      </w:r>
-      <w:r>
-        <w:rPr>
-          <w:sz w:val="24"/>
-          <w:szCs w:val="24"/>
-        </w:rPr>
-        <w:t xml:space="preserve"> section: </w:t>
-      </w:r>
-      <w:proofErr w:type="spellStart"/>
-      <w:r>
-        <w:rPr>
-          <w:sz w:val="24"/>
-          <w:szCs w:val="24"/>
-        </w:rPr>
-        <w:t>Total_wages</w:t>
-      </w:r>
-      <w:proofErr w:type="spellEnd"/>
-      <w:r>
-        <w:rPr>
-          <w:sz w:val="24"/>
-          <w:szCs w:val="24"/>
-        </w:rPr>
         <w:t xml:space="preserve"> </w:t>
       </w:r>
-      <w:r>
-        <w:rPr>
-          <w:sz w:val="24"/>
-          <w:szCs w:val="24"/>
-        </w:rPr>
-        <w:br/>
-      </w:r>
-      <w:proofErr w:type="spellStart"/>
-      <w:r>
-        <w:rPr>
-          <w:sz w:val="24"/>
-          <w:szCs w:val="24"/>
-        </w:rPr>
-        <w:t>Empid</w:t>
-      </w:r>
-      <w:proofErr w:type="spellEnd"/>
       <w:r>
         <w:rPr>
           <w:sz w:val="24"/>
@@ -336,20 +320,12 @@
         <w:t>overtime_hours</w:t>
       </w:r>
       <w:proofErr w:type="spellEnd"/>
-    </w:p>
-    <w:p>
-      <w:pPr>
-        <w:rPr>
-          <w:sz w:val="24"/>
-          <w:szCs w:val="24"/>
-        </w:rPr>
-      </w:pPr>
-      <w:r>
-        <w:rPr>
-          <w:sz w:val="24"/>
-          <w:szCs w:val="24"/>
-        </w:rPr>
-        <w:t xml:space="preserve">You’ll see that they probably say “count of </w:t>
+      <w:r>
+        <w:rPr>
+          <w:sz w:val="24"/>
+          <w:szCs w:val="24"/>
+        </w:rPr>
+        <w:br/>
       </w:r>
       <w:proofErr w:type="spellStart"/>
       <w:r>
@@ -357,6 +333,46 @@
           <w:sz w:val="24"/>
           <w:szCs w:val="24"/>
         </w:rPr>
+        <w:t>Empid</w:t>
+      </w:r>
+      <w:proofErr w:type="spellEnd"/>
+    </w:p>
+    <w:p>
+      <w:pPr>
+        <w:rPr>
+          <w:sz w:val="24"/>
+          <w:szCs w:val="24"/>
+        </w:rPr>
+      </w:pPr>
+      <w:r>
+        <w:rPr>
+          <w:sz w:val="24"/>
+          <w:szCs w:val="24"/>
+        </w:rPr>
+        <w:t xml:space="preserve">Look in the Values box and make sure it </w:t>
+      </w:r>
+      <w:proofErr w:type="gramStart"/>
+      <w:r>
+        <w:rPr>
+          <w:sz w:val="24"/>
+          <w:szCs w:val="24"/>
+        </w:rPr>
+        <w:t>says</w:t>
+      </w:r>
+      <w:proofErr w:type="gramEnd"/>
+      <w:r>
+        <w:rPr>
+          <w:sz w:val="24"/>
+          <w:szCs w:val="24"/>
+        </w:rPr>
+        <w:t xml:space="preserve"> “Sum of </w:t>
+      </w:r>
+      <w:proofErr w:type="spellStart"/>
+      <w:r>
+        <w:rPr>
+          <w:sz w:val="24"/>
+          <w:szCs w:val="24"/>
+        </w:rPr>
         <w:t>total_wages</w:t>
       </w:r>
       <w:proofErr w:type="spellEnd"/>
@@ -365,7 +381,7 @@
           <w:sz w:val="24"/>
           <w:szCs w:val="24"/>
         </w:rPr>
-        <w:t xml:space="preserve">” and “count of </w:t>
+        <w:t xml:space="preserve">” and “sum of </w:t>
       </w:r>
       <w:proofErr w:type="spellStart"/>
       <w:r>
@@ -373,6 +389,122 @@
           <w:sz w:val="24"/>
           <w:szCs w:val="24"/>
         </w:rPr>
+        <w:t>overtime_pay</w:t>
+      </w:r>
+      <w:proofErr w:type="spellEnd"/>
+      <w:r>
+        <w:rPr>
+          <w:sz w:val="24"/>
+          <w:szCs w:val="24"/>
+        </w:rPr>
+        <w:t xml:space="preserve">” and “sum of </w:t>
+      </w:r>
+      <w:proofErr w:type="spellStart"/>
+      <w:r>
+        <w:rPr>
+          <w:sz w:val="24"/>
+          <w:szCs w:val="24"/>
+        </w:rPr>
+        <w:t>overtime_hours</w:t>
+      </w:r>
+      <w:proofErr w:type="spellEnd"/>
+      <w:r>
+        <w:rPr>
+          <w:sz w:val="24"/>
+          <w:szCs w:val="24"/>
+        </w:rPr>
+        <w:t>.”  If it doesn’t, c</w:t>
+      </w:r>
+      <w:r>
+        <w:rPr>
+          <w:sz w:val="24"/>
+          <w:szCs w:val="24"/>
+        </w:rPr>
+        <w:t xml:space="preserve">lick on each one and choose “Value field settings” to dictate what each one is going to display. </w:t>
+      </w:r>
+    </w:p>
+    <w:p>
+      <w:pPr>
+        <w:rPr>
+          <w:sz w:val="24"/>
+          <w:szCs w:val="24"/>
+        </w:rPr>
+      </w:pPr>
+      <w:r>
+        <w:rPr>
+          <w:sz w:val="24"/>
+          <w:szCs w:val="24"/>
+        </w:rPr>
+        <w:t xml:space="preserve">“Count” simply adds up the number of records (since each record is an employee, it effectively gives us the number of employees in each department). </w:t>
+      </w:r>
+      <w:r>
+        <w:rPr>
+          <w:sz w:val="24"/>
+          <w:szCs w:val="24"/>
+        </w:rPr>
+        <w:t xml:space="preserve"> For the wages and hours fields, we want Excel to sum up the values in those columns (which is what “sum of…” does)</w:t>
+      </w:r>
+    </w:p>
+    <w:p>
+      <w:pPr>
+        <w:rPr>
+          <w:sz w:val="24"/>
+          <w:szCs w:val="24"/>
+        </w:rPr>
+      </w:pPr>
+      <w:r>
+        <w:rPr>
+          <w:sz w:val="24"/>
+          <w:szCs w:val="24"/>
+        </w:rPr>
+        <w:lastRenderedPageBreak/>
+        <w:t xml:space="preserve">For </w:t>
+      </w:r>
+      <w:r>
+        <w:rPr>
+          <w:sz w:val="24"/>
+          <w:szCs w:val="24"/>
+        </w:rPr>
+        <w:t>“</w:t>
+      </w:r>
+      <w:proofErr w:type="spellStart"/>
+      <w:r>
+        <w:rPr>
+          <w:sz w:val="24"/>
+          <w:szCs w:val="24"/>
+        </w:rPr>
+        <w:t>Empid</w:t>
+      </w:r>
+      <w:proofErr w:type="spellEnd"/>
+      <w:proofErr w:type="gramStart"/>
+      <w:r>
+        <w:rPr>
+          <w:sz w:val="24"/>
+          <w:szCs w:val="24"/>
+        </w:rPr>
+        <w:t xml:space="preserve">” </w:t>
+      </w:r>
+      <w:r>
+        <w:rPr>
+          <w:sz w:val="24"/>
+          <w:szCs w:val="24"/>
+        </w:rPr>
+        <w:t>,</w:t>
+      </w:r>
+      <w:proofErr w:type="gramEnd"/>
+      <w:r>
+        <w:rPr>
+          <w:sz w:val="24"/>
+          <w:szCs w:val="24"/>
+        </w:rPr>
+        <w:t xml:space="preserve"> you want it to say “Count of </w:t>
+      </w:r>
+      <w:proofErr w:type="spellStart"/>
+      <w:r>
+        <w:rPr>
+          <w:sz w:val="24"/>
+          <w:szCs w:val="24"/>
+        </w:rPr>
         <w:t>empid</w:t>
       </w:r>
       <w:proofErr w:type="spellEnd"/>
@@ -381,79 +513,75 @@
           <w:sz w:val="24"/>
           <w:szCs w:val="24"/>
         </w:rPr>
-        <w:t xml:space="preserve">”. Click on each one and choose “Value field settings” to dictate what each one is going to display. “Count” simply adds up the number of records (since each record is an employee, it effectively gives us the number of employees in each department). </w:t>
-      </w:r>
-    </w:p>
-    <w:p>
-      <w:pPr>
-        <w:rPr>
-          <w:sz w:val="24"/>
-          <w:szCs w:val="24"/>
-        </w:rPr>
-      </w:pPr>
-      <w:r>
-        <w:rPr>
-          <w:sz w:val="24"/>
-          <w:szCs w:val="24"/>
-        </w:rPr>
-        <w:t>And that is exactly what we want with “</w:t>
-      </w:r>
-      <w:proofErr w:type="spellStart"/>
-      <w:r>
-        <w:rPr>
-          <w:sz w:val="24"/>
-          <w:szCs w:val="24"/>
-        </w:rPr>
-        <w:t>Empid</w:t>
-      </w:r>
-      <w:proofErr w:type="spellEnd"/>
-      <w:r>
-        <w:rPr>
-          <w:sz w:val="24"/>
-          <w:szCs w:val="24"/>
-        </w:rPr>
-        <w:t xml:space="preserve">” – that field is going to represent the number of employees in each department (we’re going to use that in our calculations later). </w:t>
-      </w:r>
-    </w:p>
-    <w:p>
-      <w:pPr>
-        <w:rPr>
-          <w:sz w:val="24"/>
-          <w:szCs w:val="24"/>
-        </w:rPr>
-      </w:pPr>
-      <w:r>
-        <w:rPr>
-          <w:sz w:val="24"/>
-          <w:szCs w:val="24"/>
-        </w:rPr>
-        <w:lastRenderedPageBreak/>
-        <w:t xml:space="preserve">But the others need to use SUM – we want the total wages paid in each department, the total overtime paid and the total overtime hours. So we want the Pivot table to sum the numbers in those columns. </w:t>
-      </w:r>
-    </w:p>
-    <w:p>
-      <w:pPr>
-        <w:rPr>
-          <w:sz w:val="24"/>
-          <w:szCs w:val="24"/>
-        </w:rPr>
-      </w:pPr>
-      <w:bookmarkStart w:id="0" w:name="_GoBack"/>
-      <w:bookmarkEnd w:id="0"/>
-    </w:p>
-    <w:p>
-      <w:pPr>
-        <w:rPr>
-          <w:sz w:val="24"/>
-          <w:szCs w:val="24"/>
-        </w:rPr>
-      </w:pPr>
-      <w:r>
-        <w:rPr>
-          <w:sz w:val="24"/>
-          <w:szCs w:val="24"/>
-        </w:rPr>
-        <w:t xml:space="preserve">Then copy and paste just the contents of the PivotTable (don’t take the headers or the Grand total) and paste it into a new worksheet. </w:t>
+        <w:t xml:space="preserve">” </w:t>
+      </w:r>
+      <w:r>
+        <w:rPr>
+          <w:sz w:val="24"/>
+          <w:szCs w:val="24"/>
+        </w:rPr>
+        <w:t xml:space="preserve">– that field is going to represent the number of employees in each department (we’re going to use that in our calculations later). </w:t>
+      </w:r>
+      <w:r>
+        <w:rPr>
+          <w:sz w:val="24"/>
+          <w:szCs w:val="24"/>
+        </w:rPr>
+        <w:t xml:space="preserve"> And because each record is an employee, we are simply </w:t>
+      </w:r>
+      <w:proofErr w:type="gramStart"/>
+      <w:r>
+        <w:rPr>
+          <w:sz w:val="24"/>
+          <w:szCs w:val="24"/>
+        </w:rPr>
+        <w:t>counting up</w:t>
+      </w:r>
+      <w:proofErr w:type="gramEnd"/>
+      <w:r>
+        <w:rPr>
+          <w:sz w:val="24"/>
+          <w:szCs w:val="24"/>
+        </w:rPr>
+        <w:t xml:space="preserve"> the number of records.</w:t>
+      </w:r>
+    </w:p>
+    <w:p>
+      <w:pPr>
+        <w:rPr>
+          <w:sz w:val="24"/>
+          <w:szCs w:val="24"/>
+        </w:rPr>
+      </w:pPr>
+    </w:p>
+    <w:p>
+      <w:pPr>
+        <w:rPr>
+          <w:sz w:val="24"/>
+          <w:szCs w:val="24"/>
+        </w:rPr>
+      </w:pPr>
+      <w:r>
+        <w:rPr>
+          <w:sz w:val="24"/>
+          <w:szCs w:val="24"/>
+        </w:rPr>
+        <w:t>Then copy and paste just the contents of the PivotTable</w:t>
+      </w:r>
+      <w:r>
+        <w:rPr>
+          <w:b/>
+          <w:sz w:val="24"/>
+          <w:szCs w:val="24"/>
+        </w:rPr>
+        <w:t xml:space="preserve"> (don’t take the headers or the Grand total) </w:t>
+      </w:r>
+      <w:r>
+        <w:rPr>
+          <w:sz w:val="24"/>
+          <w:szCs w:val="24"/>
+        </w:rPr>
+        <w:t xml:space="preserve">and paste it into a new worksheet. </w:t>
       </w:r>
       <w:r>
         <w:rPr>
@@ -893,6 +1021,64 @@
     </w:p>
     <w:p>
       <w:pPr>
+        <w:rPr>
+          <w:sz w:val="24"/>
+          <w:szCs w:val="24"/>
+        </w:rPr>
+      </w:pPr>
+    </w:p>
+    <w:p>
+      <w:pPr>
+        <w:rPr>
+          <w:b/>
+          <w:sz w:val="24"/>
+          <w:szCs w:val="24"/>
+        </w:rPr>
+      </w:pPr>
+    </w:p>
+    <w:p>
+      <w:pPr>
+        <w:rPr>
+          <w:b/>
+          <w:sz w:val="24"/>
+          <w:szCs w:val="24"/>
+        </w:rPr>
+      </w:pPr>
+      <w:r>
+        <w:rPr>
+          <w:b/>
+          <w:sz w:val="24"/>
+          <w:szCs w:val="24"/>
+        </w:rPr>
+        <w:t xml:space="preserve">Step 4: </w:t>
+      </w:r>
+      <w:r>
+        <w:rPr>
+          <w:b/>
+          <w:sz w:val="24"/>
+          <w:szCs w:val="24"/>
+        </w:rPr>
+        <w:t>Go back to the original data</w:t>
+      </w:r>
+      <w:r>
+        <w:rPr>
+          <w:b/>
+          <w:sz w:val="24"/>
+          <w:szCs w:val="24"/>
+        </w:rPr>
+        <w:t xml:space="preserve"> table that we started with</w:t>
+      </w:r>
+      <w:r>
+        <w:rPr>
+          <w:b/>
+          <w:sz w:val="24"/>
+          <w:szCs w:val="24"/>
+        </w:rPr>
+        <w:t>:</w:t>
+      </w:r>
+    </w:p>
+    <w:p>
+      <w:pPr>
         <w:pStyle w:val="ListParagraph"/>
         <w:numPr>
           <w:ilvl w:val="0"/>
@@ -908,17 +1094,22 @@
           <w:sz w:val="24"/>
           <w:szCs w:val="24"/>
         </w:rPr>
-        <w:t>Use the RANK function, to rank the departments on total wages. Which department paid out the most? (see below for directions on how to use RANK)</w:t>
-      </w:r>
-    </w:p>
-    <w:p>
-      <w:pPr>
-        <w:pStyle w:val="ListParagraph"/>
-        <w:rPr>
-          <w:sz w:val="24"/>
-          <w:szCs w:val="24"/>
-        </w:rPr>
-      </w:pPr>
+        <w:t>Who was the highest paid person in 2009</w:t>
+      </w:r>
+      <w:r>
+        <w:rPr>
+          <w:sz w:val="24"/>
+          <w:szCs w:val="24"/>
+        </w:rPr>
+        <w:t xml:space="preserve"> and what was the dollar amount</w:t>
+      </w:r>
+      <w:r>
+        <w:rPr>
+          <w:sz w:val="24"/>
+          <w:szCs w:val="24"/>
+        </w:rPr>
+        <w:t xml:space="preserve">?  </w:t>
+      </w:r>
     </w:p>
     <w:p>
       <w:pPr>
@@ -946,66 +1137,84 @@
           <w:sz w:val="24"/>
           <w:szCs w:val="24"/>
         </w:rPr>
-        <w:t>Then RANK the departments on Overtime Per Person. Which department had the highest rate?</w:t>
-      </w:r>
-    </w:p>
-    <w:p>
-      <w:pPr>
-        <w:rPr>
-          <w:sz w:val="24"/>
-          <w:szCs w:val="24"/>
-        </w:rPr>
-      </w:pPr>
-    </w:p>
-    <w:p>
-      <w:pPr>
-        <w:rPr>
-          <w:b/>
-          <w:sz w:val="24"/>
-          <w:szCs w:val="24"/>
-        </w:rPr>
-      </w:pPr>
-    </w:p>
-    <w:p>
-      <w:pPr>
-        <w:rPr>
-          <w:b/>
-          <w:sz w:val="24"/>
-          <w:szCs w:val="24"/>
-        </w:rPr>
-      </w:pPr>
-      <w:r>
-        <w:rPr>
-          <w:b/>
-          <w:sz w:val="24"/>
-          <w:szCs w:val="24"/>
-        </w:rPr>
-        <w:t xml:space="preserve">Step 4: </w:t>
-      </w:r>
-      <w:r>
-        <w:rPr>
-          <w:b/>
-          <w:sz w:val="24"/>
-          <w:szCs w:val="24"/>
-        </w:rPr>
-        <w:t>Go back to the original data</w:t>
-      </w:r>
-      <w:r>
-        <w:rPr>
-          <w:b/>
-          <w:sz w:val="24"/>
-          <w:szCs w:val="24"/>
-        </w:rPr>
-        <w:t xml:space="preserve"> table that we started with</w:t>
-      </w:r>
-      <w:r>
-        <w:rPr>
-          <w:b/>
-          <w:sz w:val="24"/>
-          <w:szCs w:val="24"/>
-        </w:rPr>
-        <w:t>:</w:t>
-      </w:r>
+        <w:t>In a new column, c</w:t>
+      </w:r>
+      <w:r>
+        <w:rPr>
+          <w:sz w:val="24"/>
+          <w:szCs w:val="24"/>
+        </w:rPr>
+        <w:t xml:space="preserve">alculate </w:t>
+      </w:r>
+      <w:r>
+        <w:rPr>
+          <w:sz w:val="24"/>
+          <w:szCs w:val="24"/>
+        </w:rPr>
+        <w:t xml:space="preserve">what percentage OT was of each person’s total wages. (hint: you’re doing a “percent of total” calculation for each record). </w:t>
+      </w:r>
+      <w:r>
+        <w:rPr>
+          <w:sz w:val="24"/>
+          <w:szCs w:val="24"/>
+        </w:rPr>
+        <w:t xml:space="preserve">Then sort the table </w:t>
+      </w:r>
+      <w:proofErr w:type="gramStart"/>
+      <w:r>
+        <w:rPr>
+          <w:sz w:val="24"/>
+          <w:szCs w:val="24"/>
+        </w:rPr>
+        <w:t>….</w:t>
+      </w:r>
+      <w:r>
+        <w:rPr>
+          <w:sz w:val="24"/>
+          <w:szCs w:val="24"/>
+        </w:rPr>
+        <w:t>Who</w:t>
+      </w:r>
+      <w:proofErr w:type="gramEnd"/>
+      <w:r>
+        <w:rPr>
+          <w:sz w:val="24"/>
+          <w:szCs w:val="24"/>
+        </w:rPr>
+        <w:t xml:space="preserve"> has the highest</w:t>
+      </w:r>
+      <w:r>
+        <w:rPr>
+          <w:sz w:val="24"/>
+          <w:szCs w:val="24"/>
+        </w:rPr>
+        <w:t xml:space="preserve"> percentage</w:t>
+      </w:r>
+      <w:r>
+        <w:rPr>
+          <w:sz w:val="24"/>
+          <w:szCs w:val="24"/>
+        </w:rPr>
+        <w:t>? Do you see anything else that’s interesting and/or newsworthy here?</w:t>
+      </w:r>
+      <w:r>
+        <w:rPr>
+          <w:sz w:val="24"/>
+          <w:szCs w:val="24"/>
+        </w:rPr>
+        <w:t xml:space="preserve"> What questions does this raise?</w:t>
+      </w:r>
+    </w:p>
+    <w:p>
+      <w:pPr>
+        <w:pStyle w:val="ListParagraph"/>
+        <w:rPr>
+          <w:sz w:val="24"/>
+          <w:szCs w:val="24"/>
+        </w:rPr>
+      </w:pPr>
+      <w:bookmarkStart w:id="0" w:name="_GoBack"/>
+      <w:bookmarkEnd w:id="0"/>
     </w:p>
     <w:p>
       <w:pPr>
@@ -1024,21 +1233,70 @@
           <w:sz w:val="24"/>
           <w:szCs w:val="24"/>
         </w:rPr>
-        <w:t>Who was the highest paid person in 2009</w:t>
-      </w:r>
-      <w:r>
-        <w:rPr>
-          <w:sz w:val="24"/>
-          <w:szCs w:val="24"/>
-        </w:rPr>
-        <w:t xml:space="preserve"> and what was the dollar amount</w:t>
-      </w:r>
-      <w:r>
-        <w:rPr>
-          <w:sz w:val="24"/>
-          <w:szCs w:val="24"/>
-        </w:rPr>
-        <w:t xml:space="preserve">?  </w:t>
+        <w:t xml:space="preserve">For those with OT hours… in a new column, </w:t>
+      </w:r>
+      <w:r>
+        <w:rPr>
+          <w:sz w:val="24"/>
+          <w:szCs w:val="24"/>
+        </w:rPr>
+        <w:t xml:space="preserve">calculate how many </w:t>
+      </w:r>
+      <w:r>
+        <w:rPr>
+          <w:sz w:val="24"/>
+          <w:szCs w:val="24"/>
+        </w:rPr>
+        <w:t>OT</w:t>
+      </w:r>
+      <w:r>
+        <w:rPr>
+          <w:sz w:val="24"/>
+          <w:szCs w:val="24"/>
+        </w:rPr>
+        <w:t xml:space="preserve"> hours they </w:t>
+      </w:r>
+      <w:r>
+        <w:rPr>
+          <w:sz w:val="24"/>
+          <w:szCs w:val="24"/>
+        </w:rPr>
+        <w:t>clocked, on average,</w:t>
+      </w:r>
+      <w:r>
+        <w:rPr>
+          <w:sz w:val="24"/>
+          <w:szCs w:val="24"/>
+        </w:rPr>
+        <w:t xml:space="preserve"> each week (</w:t>
+      </w:r>
+      <w:r>
+        <w:rPr>
+          <w:sz w:val="24"/>
+          <w:szCs w:val="24"/>
+        </w:rPr>
+        <w:t xml:space="preserve">hint: </w:t>
+      </w:r>
+      <w:r>
+        <w:rPr>
+          <w:sz w:val="24"/>
+          <w:szCs w:val="24"/>
+        </w:rPr>
+        <w:t>52 weeks per year). Who had the most</w:t>
+      </w:r>
+      <w:r>
+        <w:rPr>
+          <w:sz w:val="24"/>
+          <w:szCs w:val="24"/>
+        </w:rPr>
+        <w:t xml:space="preserve"> and how much</w:t>
+      </w:r>
+      <w:r>
+        <w:rPr>
+          <w:sz w:val="24"/>
+          <w:szCs w:val="24"/>
+        </w:rPr>
+        <w:t>?</w:t>
       </w:r>
     </w:p>
     <w:p>
@@ -1067,479 +1325,40 @@
           <w:sz w:val="24"/>
           <w:szCs w:val="24"/>
         </w:rPr>
-        <w:t>In a new column, c</w:t>
-      </w:r>
-      <w:r>
-        <w:rPr>
-          <w:sz w:val="24"/>
-          <w:szCs w:val="24"/>
-        </w:rPr>
-        <w:t xml:space="preserve">alculate </w:t>
-      </w:r>
-      <w:r>
-        <w:rPr>
-          <w:sz w:val="24"/>
-          <w:szCs w:val="24"/>
-        </w:rPr>
-        <w:t xml:space="preserve">what percentage OT was of each person’s total wages. (hint: you’re doing a “percent of total” calculation for each record). </w:t>
-      </w:r>
-      <w:r>
-        <w:rPr>
-          <w:sz w:val="24"/>
-          <w:szCs w:val="24"/>
-        </w:rPr>
-        <w:t>Then sort the table ….</w:t>
-      </w:r>
-      <w:r>
-        <w:rPr>
-          <w:sz w:val="24"/>
-          <w:szCs w:val="24"/>
-        </w:rPr>
-        <w:t>Who has the highest</w:t>
-      </w:r>
-      <w:r>
-        <w:rPr>
-          <w:sz w:val="24"/>
-          <w:szCs w:val="24"/>
-        </w:rPr>
-        <w:t xml:space="preserve"> percentage</w:t>
-      </w:r>
-      <w:r>
-        <w:rPr>
-          <w:sz w:val="24"/>
-          <w:szCs w:val="24"/>
-        </w:rPr>
-        <w:t>? Do you see anything else that’s interesting and/or newsworthy here?</w:t>
-      </w:r>
-      <w:r>
-        <w:rPr>
-          <w:sz w:val="24"/>
-          <w:szCs w:val="24"/>
-        </w:rPr>
-        <w:t xml:space="preserve"> What questions does this raise?</w:t>
+        <w:t xml:space="preserve">Which bargaining unit has the highest average </w:t>
+      </w:r>
+      <w:r>
+        <w:rPr>
+          <w:sz w:val="24"/>
+          <w:szCs w:val="24"/>
+        </w:rPr>
+        <w:t>pay in 2009</w:t>
+      </w:r>
+      <w:r>
+        <w:rPr>
+          <w:sz w:val="24"/>
+          <w:szCs w:val="24"/>
+        </w:rPr>
+        <w:t xml:space="preserve"> and how much</w:t>
+      </w:r>
+      <w:r>
+        <w:rPr>
+          <w:sz w:val="24"/>
+          <w:szCs w:val="24"/>
+        </w:rPr>
+        <w:t xml:space="preserve">? </w:t>
+      </w:r>
+      <w:r>
+        <w:rPr>
+          <w:sz w:val="24"/>
+          <w:szCs w:val="24"/>
+        </w:rPr>
+        <w:t>(hint: this requires you to summarize your data)</w:t>
       </w:r>
     </w:p>
     <w:p>
       <w:pPr>
         <w:pStyle w:val="ListParagraph"/>
-        <w:rPr>
-          <w:sz w:val="24"/>
-          <w:szCs w:val="24"/>
-        </w:rPr>
-      </w:pPr>
-    </w:p>
-    <w:p>
-      <w:pPr>
-        <w:pStyle w:val="ListParagraph"/>
-        <w:rPr>
-          <w:sz w:val="24"/>
-          <w:szCs w:val="24"/>
-        </w:rPr>
-      </w:pPr>
-    </w:p>
-    <w:p>
-      <w:pPr>
-        <w:pStyle w:val="ListParagraph"/>
-        <w:numPr>
-          <w:ilvl w:val="0"/>
-          <w:numId w:val="1"/>
-        </w:numPr>
-        <w:rPr>
-          <w:sz w:val="24"/>
-          <w:szCs w:val="24"/>
-        </w:rPr>
-      </w:pPr>
-      <w:r>
-        <w:rPr>
-          <w:sz w:val="24"/>
-          <w:szCs w:val="24"/>
-        </w:rPr>
-        <w:t>Who got paid the most overtime in total</w:t>
-      </w:r>
-      <w:r>
-        <w:rPr>
-          <w:sz w:val="24"/>
-          <w:szCs w:val="24"/>
-        </w:rPr>
-        <w:t xml:space="preserve"> and how much</w:t>
-      </w:r>
-      <w:r>
-        <w:rPr>
-          <w:sz w:val="24"/>
-          <w:szCs w:val="24"/>
-        </w:rPr>
-        <w:t>?</w:t>
-      </w:r>
-      <w:r>
-        <w:rPr>
-          <w:sz w:val="24"/>
-          <w:szCs w:val="24"/>
-        </w:rPr>
-        <w:t xml:space="preserve"> (hint: you don’t need to do any calculations)</w:t>
-      </w:r>
-      <w:r>
-        <w:rPr>
-          <w:sz w:val="24"/>
-          <w:szCs w:val="24"/>
-        </w:rPr>
-        <w:t xml:space="preserve"> </w:t>
-      </w:r>
-    </w:p>
-    <w:p>
-      <w:pPr>
-        <w:pStyle w:val="ListParagraph"/>
-        <w:rPr>
-          <w:sz w:val="24"/>
-          <w:szCs w:val="24"/>
-        </w:rPr>
-      </w:pPr>
-    </w:p>
-    <w:p>
-      <w:pPr>
-        <w:pStyle w:val="ListParagraph"/>
-        <w:numPr>
-          <w:ilvl w:val="0"/>
-          <w:numId w:val="1"/>
-        </w:numPr>
-        <w:rPr>
-          <w:sz w:val="24"/>
-          <w:szCs w:val="24"/>
-        </w:rPr>
-      </w:pPr>
-      <w:r>
-        <w:rPr>
-          <w:sz w:val="24"/>
-          <w:szCs w:val="24"/>
-        </w:rPr>
-        <w:t xml:space="preserve">For those with OT hours… in a new column, </w:t>
-      </w:r>
-      <w:r>
-        <w:rPr>
-          <w:sz w:val="24"/>
-          <w:szCs w:val="24"/>
-        </w:rPr>
-        <w:t xml:space="preserve">calculate how many </w:t>
-      </w:r>
-      <w:r>
-        <w:rPr>
-          <w:sz w:val="24"/>
-          <w:szCs w:val="24"/>
-        </w:rPr>
-        <w:t>OT</w:t>
-      </w:r>
-      <w:r>
-        <w:rPr>
-          <w:sz w:val="24"/>
-          <w:szCs w:val="24"/>
-        </w:rPr>
-        <w:t xml:space="preserve"> hours they </w:t>
-      </w:r>
-      <w:r>
-        <w:rPr>
-          <w:sz w:val="24"/>
-          <w:szCs w:val="24"/>
-        </w:rPr>
-        <w:t>clocked, on average,</w:t>
-      </w:r>
-      <w:r>
-        <w:rPr>
-          <w:sz w:val="24"/>
-          <w:szCs w:val="24"/>
-        </w:rPr>
-        <w:t xml:space="preserve"> each week (</w:t>
-      </w:r>
-      <w:r>
-        <w:rPr>
-          <w:sz w:val="24"/>
-          <w:szCs w:val="24"/>
-        </w:rPr>
-        <w:t xml:space="preserve">hint: </w:t>
-      </w:r>
-      <w:r>
-        <w:rPr>
-          <w:sz w:val="24"/>
-          <w:szCs w:val="24"/>
-        </w:rPr>
-        <w:t>52 weeks per year). Who had the most</w:t>
-      </w:r>
-      <w:r>
-        <w:rPr>
-          <w:sz w:val="24"/>
-          <w:szCs w:val="24"/>
-        </w:rPr>
-        <w:t xml:space="preserve"> and how much</w:t>
-      </w:r>
-      <w:r>
-        <w:rPr>
-          <w:sz w:val="24"/>
-          <w:szCs w:val="24"/>
-        </w:rPr>
-        <w:t>?</w:t>
-      </w:r>
-    </w:p>
-    <w:p>
-      <w:pPr>
-        <w:pStyle w:val="ListParagraph"/>
-        <w:rPr>
-          <w:sz w:val="24"/>
-          <w:szCs w:val="24"/>
-        </w:rPr>
-      </w:pPr>
-    </w:p>
-    <w:p>
-      <w:pPr>
-        <w:pStyle w:val="ListParagraph"/>
-        <w:numPr>
-          <w:ilvl w:val="0"/>
-          <w:numId w:val="1"/>
-        </w:numPr>
-        <w:rPr>
-          <w:sz w:val="24"/>
-          <w:szCs w:val="24"/>
-        </w:rPr>
-      </w:pPr>
-      <w:r>
-        <w:rPr>
-          <w:sz w:val="24"/>
-          <w:szCs w:val="24"/>
-        </w:rPr>
-        <w:t xml:space="preserve">Which bargaining unit has the highest average </w:t>
-      </w:r>
-      <w:r>
-        <w:rPr>
-          <w:sz w:val="24"/>
-          <w:szCs w:val="24"/>
-        </w:rPr>
-        <w:t>pay in 2009</w:t>
-      </w:r>
-      <w:r>
-        <w:rPr>
-          <w:sz w:val="24"/>
-          <w:szCs w:val="24"/>
-        </w:rPr>
-        <w:t xml:space="preserve"> and how much</w:t>
-      </w:r>
-      <w:r>
-        <w:rPr>
-          <w:sz w:val="24"/>
-          <w:szCs w:val="24"/>
-        </w:rPr>
-        <w:t xml:space="preserve">? </w:t>
-      </w:r>
-      <w:r>
-        <w:rPr>
-          <w:sz w:val="24"/>
-          <w:szCs w:val="24"/>
-        </w:rPr>
-        <w:t>(hint: this requires you to summarize your data)</w:t>
-      </w:r>
-    </w:p>
-    <w:p>
-      <w:pPr>
-        <w:pStyle w:val="ListParagraph"/>
-        <w:rPr>
-          <w:sz w:val="24"/>
-          <w:szCs w:val="24"/>
-        </w:rPr>
-      </w:pPr>
-    </w:p>
-    <w:p>
-      <w:pPr>
-        <w:rPr>
-          <w:sz w:val="24"/>
-          <w:szCs w:val="24"/>
-        </w:rPr>
-      </w:pPr>
-    </w:p>
-    <w:p>
-      <w:pPr>
-        <w:rPr>
-          <w:sz w:val="24"/>
-          <w:szCs w:val="24"/>
-        </w:rPr>
-      </w:pPr>
-    </w:p>
-    <w:p>
-      <w:pPr>
-        <w:rPr>
-          <w:sz w:val="24"/>
-          <w:szCs w:val="24"/>
-        </w:rPr>
-      </w:pPr>
-    </w:p>
-    <w:p>
-      <w:pPr>
-        <w:spacing w:before="19" w:line="220" w:lineRule="exact"/>
-        <w:rPr>
-          <w:rFonts w:asciiTheme="minorHAnsi" w:hAnsiTheme="minorHAnsi"/>
-        </w:rPr>
-      </w:pPr>
-    </w:p>
-    <w:p>
-      <w:pPr>
-        <w:pStyle w:val="ListParagraph"/>
-        <w:rPr>
-          <w:b/>
-          <w:sz w:val="24"/>
-          <w:szCs w:val="24"/>
-        </w:rPr>
-      </w:pPr>
-      <w:r>
-        <w:rPr>
-          <w:b/>
-          <w:sz w:val="24"/>
-          <w:szCs w:val="24"/>
-        </w:rPr>
-        <w:lastRenderedPageBreak/>
-        <w:t>Rank:</w:t>
-      </w:r>
-    </w:p>
-    <w:p>
-      <w:pPr>
-        <w:pStyle w:val="ListParagraph"/>
-        <w:rPr>
-          <w:sz w:val="24"/>
-          <w:szCs w:val="24"/>
-        </w:rPr>
-      </w:pPr>
-      <w:r>
-        <w:rPr>
-          <w:sz w:val="24"/>
-          <w:szCs w:val="24"/>
-        </w:rPr>
-        <w:t>Instead of simply sorting your results to put them in “order”, this is a more sophisticated way to rank your records and to account for ties.</w:t>
-      </w:r>
-    </w:p>
-    <w:p>
-      <w:pPr>
-        <w:pStyle w:val="ListParagraph"/>
-        <w:rPr>
-          <w:sz w:val="24"/>
-          <w:szCs w:val="24"/>
-        </w:rPr>
-      </w:pPr>
-      <w:r>
-        <w:rPr>
-          <w:sz w:val="24"/>
-          <w:szCs w:val="24"/>
-        </w:rPr>
-        <w:t>=RANK(This Number, $Start Range$:$End Range$, Order)</w:t>
-      </w:r>
-    </w:p>
-    <w:p>
-      <w:pPr>
-        <w:pStyle w:val="ListParagraph"/>
-        <w:rPr>
-          <w:sz w:val="24"/>
-          <w:szCs w:val="24"/>
-        </w:rPr>
-      </w:pPr>
-      <w:r>
-        <w:rPr>
-          <w:sz w:val="24"/>
-          <w:szCs w:val="24"/>
-        </w:rPr>
-        <w:t>This Number should be the cell where your data starts.</w:t>
-      </w:r>
-    </w:p>
-    <w:p>
-      <w:pPr>
-        <w:pStyle w:val="ListParagraph"/>
-        <w:rPr>
-          <w:sz w:val="24"/>
-          <w:szCs w:val="24"/>
-        </w:rPr>
-      </w:pPr>
-      <w:r>
-        <w:rPr>
-          <w:sz w:val="24"/>
-          <w:szCs w:val="24"/>
-        </w:rPr>
-        <w:t>Start Range should be the cell where your data starts. Anchor with dollar signs. End Range should be the last cell of your data. Anchor with dollar signs.</w:t>
-      </w:r>
-    </w:p>
-    <w:p>
-      <w:pPr>
-        <w:pStyle w:val="ListParagraph"/>
-        <w:rPr>
-          <w:sz w:val="24"/>
-          <w:szCs w:val="24"/>
-        </w:rPr>
-      </w:pPr>
-      <w:r>
-        <w:rPr>
-          <w:sz w:val="24"/>
-          <w:szCs w:val="24"/>
-        </w:rPr>
-        <w:t>Order is either a 1 (smallest value will get assigned #1) or a 0 (largest value will get assigned</w:t>
-      </w:r>
-      <w:r>
-        <w:rPr>
-          <w:sz w:val="24"/>
-          <w:szCs w:val="24"/>
-        </w:rPr>
-        <w:t xml:space="preserve"> </w:t>
-      </w:r>
-      <w:r>
-        <w:rPr>
-          <w:sz w:val="24"/>
-          <w:szCs w:val="24"/>
-        </w:rPr>
-        <w:t>#1).</w:t>
-      </w:r>
-    </w:p>
-    <w:p>
-      <w:pPr>
-        <w:pStyle w:val="ListParagraph"/>
-        <w:rPr>
-          <w:sz w:val="24"/>
-          <w:szCs w:val="24"/>
-        </w:rPr>
-      </w:pPr>
-    </w:p>
-    <w:p>
-      <w:pPr>
-        <w:pStyle w:val="ListParagraph"/>
-        <w:rPr>
-          <w:sz w:val="24"/>
-          <w:szCs w:val="24"/>
-        </w:rPr>
-      </w:pPr>
-      <w:r>
-        <w:rPr>
-          <w:sz w:val="24"/>
-          <w:szCs w:val="24"/>
-        </w:rPr>
-        <w:t>Example: =RANK(B2,$B$2:$B$100,1)</w:t>
-      </w:r>
-    </w:p>
-    <w:p>
-      <w:pPr>
-        <w:pStyle w:val="ListParagraph"/>
-        <w:rPr>
-          <w:sz w:val="24"/>
-          <w:szCs w:val="24"/>
-        </w:rPr>
-      </w:pPr>
-    </w:p>
-    <w:p>
-      <w:pPr>
-        <w:rPr>
-          <w:sz w:val="24"/>
-          <w:szCs w:val="24"/>
-        </w:rPr>
-      </w:pPr>
-    </w:p>
-    <w:p>
-      <w:pPr>
-        <w:rPr>
-          <w:sz w:val="24"/>
-          <w:szCs w:val="24"/>
-        </w:rPr>
-      </w:pPr>
-    </w:p>
-    <w:p>
-      <w:pPr>
         <w:rPr>
           <w:sz w:val="24"/>
           <w:szCs w:val="24"/>
@@ -1634,7 +1453,7 @@
 </file>
 
 <file path=word/numbering.xml><?xml version="1.0" encoding="utf-8"?>
-<w:numbering xmlns:wpc="http://schemas.microsoft.com/office/word/2010/wordprocessingCanvas" xmlns:mc="http://schemas.openxmlformats.org/markup-compatibility/2006" xmlns:o="urn:schemas-microsoft-com:office:office" xmlns:r="http://schemas.openxmlformats.org/officeDocument/2006/relationships" xmlns:m="http://schemas.openxmlformats.org/officeDocument/2006/math" xmlns:v="urn:schemas-microsoft-com:vml" xmlns:wp14="http://schemas.microsoft.com/office/word/2010/wordprocessingDrawing" xmlns:wp="http://schemas.openxmlformats.org/drawingml/2006/wordprocessingDrawing" xmlns:w10="urn:schemas-microsoft-com:office:word" xmlns:w="http://schemas.openxmlformats.org/wordprocessingml/2006/main" xmlns:w14="http://schemas.microsoft.com/office/word/2010/wordml" xmlns:w15="http://schemas.microsoft.com/office/word/2012/wordml" xmlns:wpg="http://schemas.microsoft.com/office/word/2010/wordprocessingGroup" xmlns:wpi="http://schemas.microsoft.com/office/word/2010/wordprocessingInk" xmlns:wne="http://schemas.microsoft.com/office/word/2006/wordml" xmlns:wps="http://schemas.microsoft.com/office/word/2010/wordprocessingShape" mc:Ignorable="w14 w15 wp14">
+<w:numbering xmlns:wpc="http://schemas.microsoft.com/office/word/2010/wordprocessingCanvas" xmlns:cx="http://schemas.microsoft.com/office/drawing/2014/chartex" xmlns:cx1="http://schemas.microsoft.com/office/drawing/2015/9/8/chartex" xmlns:cx2="http://schemas.microsoft.com/office/drawing/2015/10/21/chartex" xmlns:cx3="http://schemas.microsoft.com/office/drawing/2016/5/9/chartex" xmlns:cx4="http://schemas.microsoft.com/office/drawing/2016/5/10/chartex" xmlns:cx5="http://schemas.microsoft.com/office/drawing/2016/5/11/chartex" xmlns:cx6="http://schemas.microsoft.com/office/drawing/2016/5/12/chartex" xmlns:cx7="http://schemas.microsoft.com/office/drawing/2016/5/13/chartex" xmlns:cx8="http://schemas.microsoft.com/office/drawing/2016/5/14/chartex" xmlns:mc="http://schemas.openxmlformats.org/markup-compatibility/2006" xmlns:aink="http://schemas.microsoft.com/office/drawing/2016/ink" xmlns:am3d="http://schemas.microsoft.com/office/drawing/2017/model3d" xmlns:o="urn:schemas-microsoft-com:office:office" xmlns:r="http://schemas.openxmlformats.org/officeDocument/2006/relationships" xmlns:m="http://schemas.openxmlformats.org/officeDocument/2006/math" xmlns:v="urn:schemas-microsoft-com:vml" xmlns:wp14="http://schemas.microsoft.com/office/word/2010/wordprocessingDrawing" xmlns:wp="http://schemas.openxmlformats.org/drawingml/2006/wordprocessingDrawing" xmlns:w10="urn:schemas-microsoft-com:office:word" xmlns:w="http://schemas.openxmlformats.org/wordprocessingml/2006/main" xmlns:w14="http://schemas.microsoft.com/office/word/2010/wordml" xmlns:w15="http://schemas.microsoft.com/office/word/2012/wordml" xmlns:w16cid="http://schemas.microsoft.com/office/word/2016/wordml/cid" xmlns:w16se="http://schemas.microsoft.com/office/word/2015/wordml/symex" xmlns:wpg="http://schemas.microsoft.com/office/word/2010/wordprocessingGroup" xmlns:wpi="http://schemas.microsoft.com/office/word/2010/wordprocessingInk" xmlns:wne="http://schemas.microsoft.com/office/word/2006/wordml" xmlns:wps="http://schemas.microsoft.com/office/word/2010/wordprocessingShape" mc:Ignorable="w14 w15 w16se w16cid wp14">
   <w:abstractNum w:abstractNumId="0" w15:restartNumberingAfterBreak="0">
     <w:nsid w:val="0EBA3551"/>
     <w:multiLevelType w:val="hybridMultilevel"/>
@@ -2103,7 +1922,7 @@
 </file>
 
 <file path=word/styles.xml><?xml version="1.0" encoding="utf-8"?>
-<w:styles xmlns:mc="http://schemas.openxmlformats.org/markup-compatibility/2006" xmlns:r="http://schemas.openxmlformats.org/officeDocument/2006/relationships" xmlns:w="http://schemas.openxmlformats.org/wordprocessingml/2006/main" xmlns:w14="http://schemas.microsoft.com/office/word/2010/wordml" xmlns:w15="http://schemas.microsoft.com/office/word/2012/wordml" mc:Ignorable="w14 w15">
+<w:styles xmlns:mc="http://schemas.openxmlformats.org/markup-compatibility/2006" xmlns:r="http://schemas.openxmlformats.org/officeDocument/2006/relationships" xmlns:w="http://schemas.openxmlformats.org/wordprocessingml/2006/main" xmlns:w14="http://schemas.microsoft.com/office/word/2010/wordml" xmlns:w15="http://schemas.microsoft.com/office/word/2012/wordml" xmlns:w16cid="http://schemas.microsoft.com/office/word/2016/wordml/cid" xmlns:w16se="http://schemas.microsoft.com/office/word/2015/wordml/symex" mc:Ignorable="w14 w15 w16se w16cid">
   <w:docDefaults>
     <w:rPrDefault>
       <w:rPr>
@@ -2113,7 +1932,7 @@
     </w:rPrDefault>
     <w:pPrDefault/>
   </w:docDefaults>
-  <w:latentStyles w:defLockedState="0" w:defUIPriority="99" w:defSemiHidden="0" w:defUnhideWhenUsed="0" w:defQFormat="0" w:count="371">
+  <w:latentStyles w:defLockedState="0" w:defUIPriority="99" w:defSemiHidden="0" w:defUnhideWhenUsed="0" w:defQFormat="0" w:count="376">
     <w:lsdException w:name="Normal" w:locked="1" w:uiPriority="0" w:qFormat="1"/>
     <w:lsdException w:name="heading 1" w:locked="1" w:uiPriority="1" w:qFormat="1"/>
     <w:lsdException w:name="heading 2" w:locked="1" w:semiHidden="1" w:uiPriority="0" w:unhideWhenUsed="1" w:qFormat="1"/>
@@ -2219,7 +2038,6 @@
     <w:lsdException w:name="HTML Sample" w:semiHidden="1" w:unhideWhenUsed="1"/>
     <w:lsdException w:name="HTML Typewriter" w:semiHidden="1" w:unhideWhenUsed="1"/>
     <w:lsdException w:name="HTML Variable" w:semiHidden="1" w:unhideWhenUsed="1"/>
-    <w:lsdException w:name="Normal Table" w:semiHidden="1" w:unhideWhenUsed="1"/>
     <w:lsdException w:name="annotation subject" w:semiHidden="1" w:unhideWhenUsed="1"/>
     <w:lsdException w:name="No List" w:semiHidden="1" w:unhideWhenUsed="1"/>
     <w:lsdException w:name="Outline List 1" w:semiHidden="1" w:unhideWhenUsed="1"/>
@@ -2262,11 +2080,8 @@
     <w:lsdException w:name="Table Contemporary" w:semiHidden="1" w:unhideWhenUsed="1"/>
     <w:lsdException w:name="Table Elegant" w:semiHidden="1" w:unhideWhenUsed="1"/>
     <w:lsdException w:name="Table Professional" w:semiHidden="1" w:unhideWhenUsed="1"/>
-    <w:lsdException w:name="Table Subtle 1" w:semiHidden="1" w:unhideWhenUsed="1"/>
     <w:lsdException w:name="Table Subtle 2" w:semiHidden="1" w:unhideWhenUsed="1"/>
     <w:lsdException w:name="Table Web 1" w:semiHidden="1" w:unhideWhenUsed="1"/>
-    <w:lsdException w:name="Table Web 2" w:semiHidden="1" w:unhideWhenUsed="1"/>
-    <w:lsdException w:name="Table Web 3" w:semiHidden="1" w:unhideWhenUsed="1"/>
     <w:lsdException w:name="Balloon Text" w:semiHidden="1" w:unhideWhenUsed="1"/>
     <w:lsdException w:name="Table Grid" w:locked="1" w:uiPriority="0"/>
     <w:lsdException w:name="Table Theme" w:semiHidden="1" w:unhideWhenUsed="1"/>
@@ -2485,6 +2300,11 @@
     <w:lsdException w:name="List Table 5 Dark Accent 6" w:uiPriority="50"/>
     <w:lsdException w:name="List Table 6 Colorful Accent 6" w:uiPriority="51"/>
     <w:lsdException w:name="List Table 7 Colorful Accent 6" w:uiPriority="52"/>
+    <w:lsdException w:name="Mention" w:semiHidden="1" w:unhideWhenUsed="1"/>
+    <w:lsdException w:name="Smart Hyperlink" w:semiHidden="1" w:unhideWhenUsed="1"/>
+    <w:lsdException w:name="Hashtag" w:semiHidden="1" w:unhideWhenUsed="1"/>
+    <w:lsdException w:name="Unresolved Mention" w:semiHidden="1" w:unhideWhenUsed="1"/>
+    <w:lsdException w:name="Smart Link" w:semiHidden="1" w:unhideWhenUsed="1"/>
   </w:latentStyles>
   <w:style w:type="paragraph" w:default="1" w:styleId="Normal">
     <w:name w:val="Normal"/>

</xml_diff>